<commit_message>
Last Changes to Rep 1
</commit_message>
<xml_diff>
--- a/Replication 1/Writing/MBorelli_Replication_1.docx
+++ b/Replication 1/Writing/MBorelli_Replication_1.docx
@@ -200,6 +200,9 @@
         </w:rPr>
       </w:pPr>
       <w:r>
+        <w:rPr>
+          <w:noProof/>
+        </w:rPr>
         <w:drawing>
           <wp:anchor distT="0" distB="0" distL="114300" distR="114300" simplePos="0" relativeHeight="251659264" behindDoc="0" locked="0" layoutInCell="1" allowOverlap="1" wp14:anchorId="418AB721" wp14:editId="7876A84F">
             <wp:simplePos x="0" y="0"/>
@@ -300,35 +303,7 @@
         <w:rPr>
           <w:rFonts w:cstheme="minorHAnsi"/>
         </w:rPr>
-        <w:t xml:space="preserve">Before utilizing regression discontinuity, we want to analyze the running variable (bac1) for potential manipulation. If people were able to manipulate their BAC </w:t>
-      </w:r>
-      <w:proofErr w:type="gramStart"/>
-      <w:r>
-        <w:rPr>
-          <w:rFonts w:cstheme="minorHAnsi"/>
-        </w:rPr>
-        <w:t>levels</w:t>
-      </w:r>
-      <w:proofErr w:type="gramEnd"/>
-      <w:r>
-        <w:rPr>
-          <w:rFonts w:cstheme="minorHAnsi"/>
-        </w:rPr>
-        <w:t xml:space="preserve"> we would expect bunching just below the threshold amounts of 0.08 and 0.15 in order to avoid the next level of punishment. Looking at Figure 1, we do not see any evidence of bunching around either of the thresholds. There seems to be a continuous rise and fall that peaks at around 0.13-0.14, without extreme spikes right below 0.08 and 0.15. Thus, we </w:t>
-      </w:r>
-      <w:proofErr w:type="gramStart"/>
-      <w:r>
-        <w:rPr>
-          <w:rFonts w:cstheme="minorHAnsi"/>
-        </w:rPr>
-        <w:t>are able to</w:t>
-      </w:r>
-      <w:proofErr w:type="gramEnd"/>
-      <w:r>
-        <w:rPr>
-          <w:rFonts w:cstheme="minorHAnsi"/>
-        </w:rPr>
-        <w:t xml:space="preserve"> say that it does not seem like people can manipulate their BAC, which allows us to use regression discontinuity.</w:t>
+        <w:t>Before utilizing regression discontinuity, we want to analyze the running variable (bac1) for potential manipulation. If people were able to manipulate their BAC levels we would expect bunching just below the threshold amounts of 0.08 and 0.15 in order to avoid the next level of punishment. Looking at Figure 1, we do not see any evidence of bunching around either of the thresholds. There seems to be a continuous rise and fall that peaks at around 0.13-0.14, without extreme spikes right below 0.08 and 0.15. Thus, we are able to say that it does not seem like people can manipulate their BAC, which allows us to use regression discontinuity.</w:t>
       </w:r>
     </w:p>
     <w:p>
@@ -389,14 +364,27 @@
                             <w:r>
                               <w:t xml:space="preserve">Figure </w:t>
                             </w:r>
-                            <w:fldSimple w:instr=" SEQ Figure \* ARABIC ">
-                              <w:r>
-                                <w:rPr>
-                                  <w:noProof/>
-                                </w:rPr>
-                                <w:t>1</w:t>
-                              </w:r>
-                            </w:fldSimple>
+                            <w:r>
+                              <w:fldChar w:fldCharType="begin"/>
+                            </w:r>
+                            <w:r>
+                              <w:instrText xml:space="preserve"> SEQ Figure \* ARABIC </w:instrText>
+                            </w:r>
+                            <w:r>
+                              <w:fldChar w:fldCharType="separate"/>
+                            </w:r>
+                            <w:r>
+                              <w:rPr>
+                                <w:noProof/>
+                              </w:rPr>
+                              <w:t>1</w:t>
+                            </w:r>
+                            <w:r>
+                              <w:rPr>
+                                <w:noProof/>
+                              </w:rPr>
+                              <w:fldChar w:fldCharType="end"/>
+                            </w:r>
                             <w:r>
                               <w:t>: Histogram</w:t>
                             </w:r>
@@ -708,12 +696,6 @@
         <w:gridCol w:w="1440"/>
       </w:tblGrid>
       <w:tr>
-        <w:tblPrEx>
-          <w:tblCellMar>
-            <w:top w:w="0" w:type="dxa"/>
-            <w:bottom w:w="0" w:type="dxa"/>
-          </w:tblCellMar>
-        </w:tblPrEx>
         <w:trPr>
           <w:jc w:val="center"/>
         </w:trPr>
@@ -880,12 +862,6 @@
         </w:tc>
       </w:tr>
       <w:tr>
-        <w:tblPrEx>
-          <w:tblCellMar>
-            <w:top w:w="0" w:type="dxa"/>
-            <w:bottom w:w="0" w:type="dxa"/>
-          </w:tblCellMar>
-        </w:tblPrEx>
         <w:trPr>
           <w:jc w:val="center"/>
         </w:trPr>
@@ -1060,12 +1036,6 @@
         </w:tc>
       </w:tr>
       <w:tr>
-        <w:tblPrEx>
-          <w:tblCellMar>
-            <w:top w:w="0" w:type="dxa"/>
-            <w:bottom w:w="0" w:type="dxa"/>
-          </w:tblCellMar>
-        </w:tblPrEx>
         <w:trPr>
           <w:jc w:val="center"/>
         </w:trPr>
@@ -1200,12 +1170,6 @@
         </w:tc>
       </w:tr>
       <w:tr>
-        <w:tblPrEx>
-          <w:tblCellMar>
-            <w:top w:w="0" w:type="dxa"/>
-            <w:bottom w:w="0" w:type="dxa"/>
-          </w:tblCellMar>
-        </w:tblPrEx>
         <w:trPr>
           <w:jc w:val="center"/>
         </w:trPr>
@@ -1380,12 +1344,6 @@
         </w:tc>
       </w:tr>
       <w:tr>
-        <w:tblPrEx>
-          <w:tblCellMar>
-            <w:top w:w="0" w:type="dxa"/>
-            <w:bottom w:w="0" w:type="dxa"/>
-          </w:tblCellMar>
-        </w:tblPrEx>
         <w:trPr>
           <w:jc w:val="center"/>
         </w:trPr>
@@ -1552,12 +1510,6 @@
         </w:tc>
       </w:tr>
       <w:tr>
-        <w:tblPrEx>
-          <w:tblCellMar>
-            <w:top w:w="0" w:type="dxa"/>
-            <w:bottom w:w="0" w:type="dxa"/>
-          </w:tblCellMar>
-        </w:tblPrEx>
         <w:trPr>
           <w:jc w:val="center"/>
         </w:trPr>
@@ -1732,12 +1684,6 @@
         </w:tc>
       </w:tr>
       <w:tr>
-        <w:tblPrEx>
-          <w:tblCellMar>
-            <w:top w:w="0" w:type="dxa"/>
-            <w:bottom w:w="0" w:type="dxa"/>
-          </w:tblCellMar>
-        </w:tblPrEx>
         <w:trPr>
           <w:jc w:val="center"/>
         </w:trPr>
@@ -1904,12 +1850,6 @@
         </w:tc>
       </w:tr>
       <w:tr>
-        <w:tblPrEx>
-          <w:tblCellMar>
-            <w:top w:w="0" w:type="dxa"/>
-            <w:bottom w:w="0" w:type="dxa"/>
-          </w:tblCellMar>
-        </w:tblPrEx>
         <w:trPr>
           <w:jc w:val="center"/>
         </w:trPr>
@@ -2084,12 +2024,6 @@
         </w:tc>
       </w:tr>
       <w:tr>
-        <w:tblPrEx>
-          <w:tblCellMar>
-            <w:top w:w="0" w:type="dxa"/>
-            <w:bottom w:w="0" w:type="dxa"/>
-          </w:tblCellMar>
-        </w:tblPrEx>
         <w:trPr>
           <w:jc w:val="center"/>
         </w:trPr>
@@ -2256,12 +2190,6 @@
         </w:tc>
       </w:tr>
       <w:tr>
-        <w:tblPrEx>
-          <w:tblCellMar>
-            <w:top w:w="0" w:type="dxa"/>
-            <w:bottom w:w="0" w:type="dxa"/>
-          </w:tblCellMar>
-        </w:tblPrEx>
         <w:trPr>
           <w:jc w:val="center"/>
         </w:trPr>
@@ -2436,12 +2364,6 @@
         </w:tc>
       </w:tr>
       <w:tr>
-        <w:tblPrEx>
-          <w:tblCellMar>
-            <w:top w:w="0" w:type="dxa"/>
-            <w:bottom w:w="0" w:type="dxa"/>
-          </w:tblCellMar>
-        </w:tblPrEx>
         <w:trPr>
           <w:jc w:val="center"/>
         </w:trPr>
@@ -2608,12 +2530,6 @@
         </w:tc>
       </w:tr>
       <w:tr>
-        <w:tblPrEx>
-          <w:tblCellMar>
-            <w:top w:w="0" w:type="dxa"/>
-            <w:bottom w:w="0" w:type="dxa"/>
-          </w:tblCellMar>
-        </w:tblPrEx>
         <w:trPr>
           <w:jc w:val="center"/>
         </w:trPr>
@@ -2748,12 +2664,6 @@
         </w:tc>
       </w:tr>
       <w:tr>
-        <w:tblPrEx>
-          <w:tblCellMar>
-            <w:top w:w="0" w:type="dxa"/>
-            <w:bottom w:w="0" w:type="dxa"/>
-          </w:tblCellMar>
-        </w:tblPrEx>
         <w:trPr>
           <w:jc w:val="center"/>
         </w:trPr>
@@ -2932,10 +2842,6 @@
           <w:tblBorders>
             <w:bottom w:val="single" w:sz="6" w:space="0" w:color="auto"/>
           </w:tblBorders>
-          <w:tblCellMar>
-            <w:top w:w="0" w:type="dxa"/>
-            <w:bottom w:w="0" w:type="dxa"/>
-          </w:tblCellMar>
         </w:tblPrEx>
         <w:trPr>
           <w:jc w:val="center"/>
@@ -3169,15 +3075,7 @@
         <w:t>age and accident indicator variables are not covariate balanced. This is different than Hansen’s findings, which showed that all four of these were covariate balanced. I’m not exactly sure why there’s a difference, but one possibility is that this replication was not done with the same data, thus differences like this could occur.</w:t>
       </w:r>
       <w:r>
-        <w:t xml:space="preserve"> Figures 2A and 2B are graphical representations of their potential discontinuity at the DUI threshold. </w:t>
-      </w:r>
-      <w:proofErr w:type="gramStart"/>
-      <w:r>
-        <w:t>All of</w:t>
-      </w:r>
-      <w:proofErr w:type="gramEnd"/>
-      <w:r>
-        <w:t xml:space="preserve"> the fitted lines were generated using data where the BAC level was less than 0.20, the level than Hansen used in his version of these graphs. For this exercise, there are two different fitted lines for each control variable: Figure 2A shows the linear fit models and figure 2B shows the quadratic fit models.</w:t>
+        <w:t xml:space="preserve"> Figures 2A and 2B are graphical representations of their potential discontinuity at the DUI threshold. All of the fitted lines were generated using data where the BAC level was less than 0.20, the level than Hansen used in his version of these graphs. For this exercise, there are two different fitted lines for each control variable: Figure 2A shows the linear fit models and figure 2B shows the quadratic fit models.</w:t>
       </w:r>
     </w:p>
     <w:p>
@@ -3673,14 +3571,27 @@
                             <w:r>
                               <w:t xml:space="preserve">Figure </w:t>
                             </w:r>
-                            <w:fldSimple w:instr=" SEQ Figure \* ARABIC ">
-                              <w:r>
-                                <w:rPr>
-                                  <w:noProof/>
-                                </w:rPr>
-                                <w:t>2</w:t>
-                              </w:r>
-                            </w:fldSimple>
+                            <w:r>
+                              <w:fldChar w:fldCharType="begin"/>
+                            </w:r>
+                            <w:r>
+                              <w:instrText xml:space="preserve"> SEQ Figure \* ARABIC </w:instrText>
+                            </w:r>
+                            <w:r>
+                              <w:fldChar w:fldCharType="separate"/>
+                            </w:r>
+                            <w:r>
+                              <w:rPr>
+                                <w:noProof/>
+                              </w:rPr>
+                              <w:t>2</w:t>
+                            </w:r>
+                            <w:r>
+                              <w:rPr>
+                                <w:noProof/>
+                              </w:rPr>
+                              <w:fldChar w:fldCharType="end"/>
+                            </w:r>
                             <w:r>
                               <w:t>B: BAC and Characteristics for Quadratic Fit Models</w:t>
                             </w:r>
@@ -3739,26 +3650,10 @@
     </w:p>
     <w:p>
       <w:r>
-        <w:t xml:space="preserve">In comparing Figure 2A to Hansen’s figures in his study, the slopes are all fairly </w:t>
-      </w:r>
-      <w:proofErr w:type="gramStart"/>
-      <w:r>
-        <w:t>similar</w:t>
+        <w:t>In comparing Figure 2A to Hansen’s figures in his study, the slopes are all fairly similar</w:t>
       </w:r>
       <w:r>
-        <w:t xml:space="preserve"> to</w:t>
-      </w:r>
-      <w:proofErr w:type="gramEnd"/>
-      <w:r>
-        <w:t xml:space="preserve"> what Hansen found. Even though Hansen ended up with all of his </w:t>
-      </w:r>
-      <w:proofErr w:type="gramStart"/>
-      <w:r>
-        <w:t>variables</w:t>
-      </w:r>
-      <w:proofErr w:type="gramEnd"/>
-      <w:r>
-        <w:t xml:space="preserve"> covariate balanced, a fact which was not replicated in this analysis, he did estimate a large slope difference for accidents and age at the threshold point, and little difference in slope for male and white. The more apparent differences in this analysis come in Figure 2B as the quadratic fit seems to show that all four of the variables are covariate balanced.</w:t>
+        <w:t xml:space="preserve"> to what Hansen found. Even though Hansen ended up with all of his variables covariate balanced, a fact which was not replicated in this analysis, he did estimate a large slope difference for accidents and age at the threshold point, and little difference in slope for male and white. The more apparent differences in this analysis come in Figure 2B as the quadratic fit seems to show that all four of the variables are covariate balanced.</w:t>
       </w:r>
       <w:r>
         <w:t xml:space="preserve"> Hansen did not do a quadratic model to check for covariate balance so no direct comparison could be made, but it should be noted that using the quadratic form of BAC made obvious improvements over the linear fit.</w:t>
@@ -3879,12 +3774,6 @@
         <w:gridCol w:w="1872"/>
       </w:tblGrid>
       <w:tr>
-        <w:tblPrEx>
-          <w:tblCellMar>
-            <w:top w:w="0" w:type="dxa"/>
-            <w:bottom w:w="0" w:type="dxa"/>
-          </w:tblCellMar>
-        </w:tblPrEx>
         <w:trPr>
           <w:jc w:val="center"/>
         </w:trPr>
@@ -4017,12 +3906,6 @@
         </w:tc>
       </w:tr>
       <w:tr>
-        <w:tblPrEx>
-          <w:tblCellMar>
-            <w:top w:w="0" w:type="dxa"/>
-            <w:bottom w:w="0" w:type="dxa"/>
-          </w:tblCellMar>
-        </w:tblPrEx>
         <w:trPr>
           <w:jc w:val="center"/>
         </w:trPr>
@@ -4163,12 +4046,6 @@
         </w:tc>
       </w:tr>
       <w:tr>
-        <w:tblPrEx>
-          <w:tblCellMar>
-            <w:top w:w="0" w:type="dxa"/>
-            <w:bottom w:w="0" w:type="dxa"/>
-          </w:tblCellMar>
-        </w:tblPrEx>
         <w:trPr>
           <w:jc w:val="center"/>
         </w:trPr>
@@ -4277,12 +4154,6 @@
         </w:tc>
       </w:tr>
       <w:tr>
-        <w:tblPrEx>
-          <w:tblCellMar>
-            <w:top w:w="0" w:type="dxa"/>
-            <w:bottom w:w="0" w:type="dxa"/>
-          </w:tblCellMar>
-        </w:tblPrEx>
         <w:trPr>
           <w:jc w:val="center"/>
         </w:trPr>
@@ -4423,12 +4294,6 @@
         </w:tc>
       </w:tr>
       <w:tr>
-        <w:tblPrEx>
-          <w:tblCellMar>
-            <w:top w:w="0" w:type="dxa"/>
-            <w:bottom w:w="0" w:type="dxa"/>
-          </w:tblCellMar>
-        </w:tblPrEx>
         <w:trPr>
           <w:jc w:val="center"/>
         </w:trPr>
@@ -4561,12 +4426,6 @@
         </w:tc>
       </w:tr>
       <w:tr>
-        <w:tblPrEx>
-          <w:tblCellMar>
-            <w:top w:w="0" w:type="dxa"/>
-            <w:bottom w:w="0" w:type="dxa"/>
-          </w:tblCellMar>
-        </w:tblPrEx>
         <w:trPr>
           <w:jc w:val="center"/>
         </w:trPr>
@@ -4707,12 +4566,6 @@
         </w:tc>
       </w:tr>
       <w:tr>
-        <w:tblPrEx>
-          <w:tblCellMar>
-            <w:top w:w="0" w:type="dxa"/>
-            <w:bottom w:w="0" w:type="dxa"/>
-          </w:tblCellMar>
-        </w:tblPrEx>
         <w:trPr>
           <w:jc w:val="center"/>
         </w:trPr>
@@ -4845,12 +4698,6 @@
         </w:tc>
       </w:tr>
       <w:tr>
-        <w:tblPrEx>
-          <w:tblCellMar>
-            <w:top w:w="0" w:type="dxa"/>
-            <w:bottom w:w="0" w:type="dxa"/>
-          </w:tblCellMar>
-        </w:tblPrEx>
         <w:trPr>
           <w:jc w:val="center"/>
         </w:trPr>
@@ -4983,12 +4830,6 @@
         </w:tc>
       </w:tr>
       <w:tr>
-        <w:tblPrEx>
-          <w:tblCellMar>
-            <w:top w:w="0" w:type="dxa"/>
-            <w:bottom w:w="0" w:type="dxa"/>
-          </w:tblCellMar>
-        </w:tblPrEx>
         <w:trPr>
           <w:jc w:val="center"/>
         </w:trPr>
@@ -5113,12 +4954,6 @@
         </w:tc>
       </w:tr>
       <w:tr>
-        <w:tblPrEx>
-          <w:tblCellMar>
-            <w:top w:w="0" w:type="dxa"/>
-            <w:bottom w:w="0" w:type="dxa"/>
-          </w:tblCellMar>
-        </w:tblPrEx>
         <w:trPr>
           <w:jc w:val="center"/>
         </w:trPr>
@@ -5243,12 +5078,6 @@
         </w:tc>
       </w:tr>
       <w:tr>
-        <w:tblPrEx>
-          <w:tblCellMar>
-            <w:top w:w="0" w:type="dxa"/>
-            <w:bottom w:w="0" w:type="dxa"/>
-          </w:tblCellMar>
-        </w:tblPrEx>
         <w:trPr>
           <w:jc w:val="center"/>
         </w:trPr>
@@ -5365,12 +5194,6 @@
         </w:tc>
       </w:tr>
       <w:tr>
-        <w:tblPrEx>
-          <w:tblCellMar>
-            <w:top w:w="0" w:type="dxa"/>
-            <w:bottom w:w="0" w:type="dxa"/>
-          </w:tblCellMar>
-        </w:tblPrEx>
         <w:trPr>
           <w:jc w:val="center"/>
         </w:trPr>
@@ -5495,12 +5318,6 @@
         </w:tc>
       </w:tr>
       <w:tr>
-        <w:tblPrEx>
-          <w:tblCellMar>
-            <w:top w:w="0" w:type="dxa"/>
-            <w:bottom w:w="0" w:type="dxa"/>
-          </w:tblCellMar>
-        </w:tblPrEx>
         <w:trPr>
           <w:jc w:val="center"/>
         </w:trPr>
@@ -5617,12 +5434,6 @@
         </w:tc>
       </w:tr>
       <w:tr>
-        <w:tblPrEx>
-          <w:tblCellMar>
-            <w:top w:w="0" w:type="dxa"/>
-            <w:bottom w:w="0" w:type="dxa"/>
-          </w:tblCellMar>
-        </w:tblPrEx>
         <w:trPr>
           <w:jc w:val="center"/>
         </w:trPr>
@@ -5763,12 +5574,6 @@
         </w:tc>
       </w:tr>
       <w:tr>
-        <w:tblPrEx>
-          <w:tblCellMar>
-            <w:top w:w="0" w:type="dxa"/>
-            <w:bottom w:w="0" w:type="dxa"/>
-          </w:tblCellMar>
-        </w:tblPrEx>
         <w:trPr>
           <w:jc w:val="center"/>
         </w:trPr>
@@ -5901,12 +5706,6 @@
         </w:tc>
       </w:tr>
       <w:tr>
-        <w:tblPrEx>
-          <w:tblCellMar>
-            <w:top w:w="0" w:type="dxa"/>
-            <w:bottom w:w="0" w:type="dxa"/>
-          </w:tblCellMar>
-        </w:tblPrEx>
         <w:trPr>
           <w:jc w:val="center"/>
         </w:trPr>
@@ -6047,12 +5846,6 @@
         </w:tc>
       </w:tr>
       <w:tr>
-        <w:tblPrEx>
-          <w:tblCellMar>
-            <w:top w:w="0" w:type="dxa"/>
-            <w:bottom w:w="0" w:type="dxa"/>
-          </w:tblCellMar>
-        </w:tblPrEx>
         <w:trPr>
           <w:jc w:val="center"/>
         </w:trPr>
@@ -6185,12 +5978,6 @@
         </w:tc>
       </w:tr>
       <w:tr>
-        <w:tblPrEx>
-          <w:tblCellMar>
-            <w:top w:w="0" w:type="dxa"/>
-            <w:bottom w:w="0" w:type="dxa"/>
-          </w:tblCellMar>
-        </w:tblPrEx>
         <w:trPr>
           <w:jc w:val="center"/>
         </w:trPr>
@@ -6331,12 +6118,6 @@
         </w:tc>
       </w:tr>
       <w:tr>
-        <w:tblPrEx>
-          <w:tblCellMar>
-            <w:top w:w="0" w:type="dxa"/>
-            <w:bottom w:w="0" w:type="dxa"/>
-          </w:tblCellMar>
-        </w:tblPrEx>
         <w:trPr>
           <w:jc w:val="center"/>
         </w:trPr>
@@ -6469,12 +6250,6 @@
         </w:tc>
       </w:tr>
       <w:tr>
-        <w:tblPrEx>
-          <w:tblCellMar>
-            <w:top w:w="0" w:type="dxa"/>
-            <w:bottom w:w="0" w:type="dxa"/>
-          </w:tblCellMar>
-        </w:tblPrEx>
         <w:trPr>
           <w:jc w:val="center"/>
         </w:trPr>
@@ -6615,12 +6390,6 @@
         </w:tc>
       </w:tr>
       <w:tr>
-        <w:tblPrEx>
-          <w:tblCellMar>
-            <w:top w:w="0" w:type="dxa"/>
-            <w:bottom w:w="0" w:type="dxa"/>
-          </w:tblCellMar>
-        </w:tblPrEx>
         <w:trPr>
           <w:jc w:val="center"/>
         </w:trPr>
@@ -6753,12 +6522,6 @@
         </w:tc>
       </w:tr>
       <w:tr>
-        <w:tblPrEx>
-          <w:tblCellMar>
-            <w:top w:w="0" w:type="dxa"/>
-            <w:bottom w:w="0" w:type="dxa"/>
-          </w:tblCellMar>
-        </w:tblPrEx>
         <w:trPr>
           <w:jc w:val="center"/>
         </w:trPr>
@@ -6899,12 +6662,6 @@
         </w:tc>
       </w:tr>
       <w:tr>
-        <w:tblPrEx>
-          <w:tblCellMar>
-            <w:top w:w="0" w:type="dxa"/>
-            <w:bottom w:w="0" w:type="dxa"/>
-          </w:tblCellMar>
-        </w:tblPrEx>
         <w:trPr>
           <w:jc w:val="center"/>
         </w:trPr>
@@ -7037,12 +6794,6 @@
         </w:tc>
       </w:tr>
       <w:tr>
-        <w:tblPrEx>
-          <w:tblCellMar>
-            <w:top w:w="0" w:type="dxa"/>
-            <w:bottom w:w="0" w:type="dxa"/>
-          </w:tblCellMar>
-        </w:tblPrEx>
         <w:trPr>
           <w:jc w:val="center"/>
         </w:trPr>
@@ -7183,12 +6934,6 @@
         </w:tc>
       </w:tr>
       <w:tr>
-        <w:tblPrEx>
-          <w:tblCellMar>
-            <w:top w:w="0" w:type="dxa"/>
-            <w:bottom w:w="0" w:type="dxa"/>
-          </w:tblCellMar>
-        </w:tblPrEx>
         <w:trPr>
           <w:jc w:val="center"/>
         </w:trPr>
@@ -7321,12 +7066,6 @@
         </w:tc>
       </w:tr>
       <w:tr>
-        <w:tblPrEx>
-          <w:tblCellMar>
-            <w:top w:w="0" w:type="dxa"/>
-            <w:bottom w:w="0" w:type="dxa"/>
-          </w:tblCellMar>
-        </w:tblPrEx>
         <w:trPr>
           <w:jc w:val="center"/>
         </w:trPr>
@@ -7435,12 +7174,6 @@
         </w:tc>
       </w:tr>
       <w:tr>
-        <w:tblPrEx>
-          <w:tblCellMar>
-            <w:top w:w="0" w:type="dxa"/>
-            <w:bottom w:w="0" w:type="dxa"/>
-          </w:tblCellMar>
-        </w:tblPrEx>
         <w:trPr>
           <w:jc w:val="center"/>
         </w:trPr>
@@ -7585,10 +7318,6 @@
           <w:tblBorders>
             <w:bottom w:val="single" w:sz="6" w:space="0" w:color="auto"/>
           </w:tblBorders>
-          <w:tblCellMar>
-            <w:top w:w="0" w:type="dxa"/>
-            <w:bottom w:w="0" w:type="dxa"/>
-          </w:tblCellMar>
         </w:tblPrEx>
         <w:trPr>
           <w:jc w:val="center"/>
@@ -7779,15 +7508,7 @@
     <w:p/>
     <w:p>
       <w:r>
-        <w:t xml:space="preserve">For Panel A, there are three models: Model 1 has the dummy variable for DUI and the BAC level with controls, Model 2 adds an interaction between DUI and BAC, and Model 3 adds in quadratic terms for the BAC and BAC/DUI interaction term. It is important to note that these controls are slightly different than </w:t>
-      </w:r>
-      <w:proofErr w:type="spellStart"/>
-      <w:r>
-        <w:t>Hansens</w:t>
-      </w:r>
-      <w:proofErr w:type="spellEnd"/>
-      <w:r>
-        <w:t xml:space="preserve">, primarily due to having no county or state fixed effects and the addition of the accident control. In Model 1 and Model 2, the DUI dummy is significant, meaning that there is a significant discontinuity in recidivism at the 0.08 BAC threshold. However, after controlling for quadratic effects of </w:t>
+        <w:t xml:space="preserve">For Panel A, there are three models: Model 1 has the dummy variable for DUI and the BAC level with controls, Model 2 adds an interaction between DUI and BAC, and Model 3 adds in quadratic terms for the BAC and BAC/DUI interaction term. It is important to note that these controls are slightly different than Hansens, primarily due to having no county or state fixed effects and the addition of the accident control. In Model 1 and Model 2, the DUI dummy is significant, meaning that there is a significant discontinuity in recidivism at the 0.08 BAC threshold. However, after controlling for quadratic effects of </w:t>
       </w:r>
       <w:r>
         <w:lastRenderedPageBreak/>
@@ -7839,12 +7560,6 @@
         <w:gridCol w:w="1872"/>
       </w:tblGrid>
       <w:tr>
-        <w:tblPrEx>
-          <w:tblCellMar>
-            <w:top w:w="0" w:type="dxa"/>
-            <w:bottom w:w="0" w:type="dxa"/>
-          </w:tblCellMar>
-        </w:tblPrEx>
         <w:trPr>
           <w:jc w:val="center"/>
         </w:trPr>
@@ -7977,12 +7692,6 @@
         </w:tc>
       </w:tr>
       <w:tr>
-        <w:tblPrEx>
-          <w:tblCellMar>
-            <w:top w:w="0" w:type="dxa"/>
-            <w:bottom w:w="0" w:type="dxa"/>
-          </w:tblCellMar>
-        </w:tblPrEx>
         <w:trPr>
           <w:jc w:val="center"/>
         </w:trPr>
@@ -8123,12 +7832,6 @@
         </w:tc>
       </w:tr>
       <w:tr>
-        <w:tblPrEx>
-          <w:tblCellMar>
-            <w:top w:w="0" w:type="dxa"/>
-            <w:bottom w:w="0" w:type="dxa"/>
-          </w:tblCellMar>
-        </w:tblPrEx>
         <w:trPr>
           <w:jc w:val="center"/>
         </w:trPr>
@@ -8237,12 +7940,6 @@
         </w:tc>
       </w:tr>
       <w:tr>
-        <w:tblPrEx>
-          <w:tblCellMar>
-            <w:top w:w="0" w:type="dxa"/>
-            <w:bottom w:w="0" w:type="dxa"/>
-          </w:tblCellMar>
-        </w:tblPrEx>
         <w:trPr>
           <w:jc w:val="center"/>
         </w:trPr>
@@ -8383,12 +8080,6 @@
         </w:tc>
       </w:tr>
       <w:tr>
-        <w:tblPrEx>
-          <w:tblCellMar>
-            <w:top w:w="0" w:type="dxa"/>
-            <w:bottom w:w="0" w:type="dxa"/>
-          </w:tblCellMar>
-        </w:tblPrEx>
         <w:trPr>
           <w:jc w:val="center"/>
         </w:trPr>
@@ -8521,12 +8212,6 @@
         </w:tc>
       </w:tr>
       <w:tr>
-        <w:tblPrEx>
-          <w:tblCellMar>
-            <w:top w:w="0" w:type="dxa"/>
-            <w:bottom w:w="0" w:type="dxa"/>
-          </w:tblCellMar>
-        </w:tblPrEx>
         <w:trPr>
           <w:jc w:val="center"/>
         </w:trPr>
@@ -8667,12 +8352,6 @@
         </w:tc>
       </w:tr>
       <w:tr>
-        <w:tblPrEx>
-          <w:tblCellMar>
-            <w:top w:w="0" w:type="dxa"/>
-            <w:bottom w:w="0" w:type="dxa"/>
-          </w:tblCellMar>
-        </w:tblPrEx>
         <w:trPr>
           <w:jc w:val="center"/>
         </w:trPr>
@@ -8805,12 +8484,6 @@
         </w:tc>
       </w:tr>
       <w:tr>
-        <w:tblPrEx>
-          <w:tblCellMar>
-            <w:top w:w="0" w:type="dxa"/>
-            <w:bottom w:w="0" w:type="dxa"/>
-          </w:tblCellMar>
-        </w:tblPrEx>
         <w:trPr>
           <w:jc w:val="center"/>
         </w:trPr>
@@ -8943,12 +8616,6 @@
         </w:tc>
       </w:tr>
       <w:tr>
-        <w:tblPrEx>
-          <w:tblCellMar>
-            <w:top w:w="0" w:type="dxa"/>
-            <w:bottom w:w="0" w:type="dxa"/>
-          </w:tblCellMar>
-        </w:tblPrEx>
         <w:trPr>
           <w:jc w:val="center"/>
         </w:trPr>
@@ -9073,12 +8740,6 @@
         </w:tc>
       </w:tr>
       <w:tr>
-        <w:tblPrEx>
-          <w:tblCellMar>
-            <w:top w:w="0" w:type="dxa"/>
-            <w:bottom w:w="0" w:type="dxa"/>
-          </w:tblCellMar>
-        </w:tblPrEx>
         <w:trPr>
           <w:jc w:val="center"/>
         </w:trPr>
@@ -9203,12 +8864,6 @@
         </w:tc>
       </w:tr>
       <w:tr>
-        <w:tblPrEx>
-          <w:tblCellMar>
-            <w:top w:w="0" w:type="dxa"/>
-            <w:bottom w:w="0" w:type="dxa"/>
-          </w:tblCellMar>
-        </w:tblPrEx>
         <w:trPr>
           <w:jc w:val="center"/>
         </w:trPr>
@@ -9325,12 +8980,6 @@
         </w:tc>
       </w:tr>
       <w:tr>
-        <w:tblPrEx>
-          <w:tblCellMar>
-            <w:top w:w="0" w:type="dxa"/>
-            <w:bottom w:w="0" w:type="dxa"/>
-          </w:tblCellMar>
-        </w:tblPrEx>
         <w:trPr>
           <w:jc w:val="center"/>
         </w:trPr>
@@ -9455,12 +9104,6 @@
         </w:tc>
       </w:tr>
       <w:tr>
-        <w:tblPrEx>
-          <w:tblCellMar>
-            <w:top w:w="0" w:type="dxa"/>
-            <w:bottom w:w="0" w:type="dxa"/>
-          </w:tblCellMar>
-        </w:tblPrEx>
         <w:trPr>
           <w:jc w:val="center"/>
         </w:trPr>
@@ -9577,12 +9220,6 @@
         </w:tc>
       </w:tr>
       <w:tr>
-        <w:tblPrEx>
-          <w:tblCellMar>
-            <w:top w:w="0" w:type="dxa"/>
-            <w:bottom w:w="0" w:type="dxa"/>
-          </w:tblCellMar>
-        </w:tblPrEx>
         <w:trPr>
           <w:jc w:val="center"/>
         </w:trPr>
@@ -9723,12 +9360,6 @@
         </w:tc>
       </w:tr>
       <w:tr>
-        <w:tblPrEx>
-          <w:tblCellMar>
-            <w:top w:w="0" w:type="dxa"/>
-            <w:bottom w:w="0" w:type="dxa"/>
-          </w:tblCellMar>
-        </w:tblPrEx>
         <w:trPr>
           <w:jc w:val="center"/>
         </w:trPr>
@@ -9861,12 +9492,6 @@
         </w:tc>
       </w:tr>
       <w:tr>
-        <w:tblPrEx>
-          <w:tblCellMar>
-            <w:top w:w="0" w:type="dxa"/>
-            <w:bottom w:w="0" w:type="dxa"/>
-          </w:tblCellMar>
-        </w:tblPrEx>
         <w:trPr>
           <w:jc w:val="center"/>
         </w:trPr>
@@ -10007,12 +9632,6 @@
         </w:tc>
       </w:tr>
       <w:tr>
-        <w:tblPrEx>
-          <w:tblCellMar>
-            <w:top w:w="0" w:type="dxa"/>
-            <w:bottom w:w="0" w:type="dxa"/>
-          </w:tblCellMar>
-        </w:tblPrEx>
         <w:trPr>
           <w:jc w:val="center"/>
         </w:trPr>
@@ -10145,12 +9764,6 @@
         </w:tc>
       </w:tr>
       <w:tr>
-        <w:tblPrEx>
-          <w:tblCellMar>
-            <w:top w:w="0" w:type="dxa"/>
-            <w:bottom w:w="0" w:type="dxa"/>
-          </w:tblCellMar>
-        </w:tblPrEx>
         <w:trPr>
           <w:jc w:val="center"/>
         </w:trPr>
@@ -10291,12 +9904,6 @@
         </w:tc>
       </w:tr>
       <w:tr>
-        <w:tblPrEx>
-          <w:tblCellMar>
-            <w:top w:w="0" w:type="dxa"/>
-            <w:bottom w:w="0" w:type="dxa"/>
-          </w:tblCellMar>
-        </w:tblPrEx>
         <w:trPr>
           <w:jc w:val="center"/>
         </w:trPr>
@@ -10429,12 +10036,6 @@
         </w:tc>
       </w:tr>
       <w:tr>
-        <w:tblPrEx>
-          <w:tblCellMar>
-            <w:top w:w="0" w:type="dxa"/>
-            <w:bottom w:w="0" w:type="dxa"/>
-          </w:tblCellMar>
-        </w:tblPrEx>
         <w:trPr>
           <w:jc w:val="center"/>
         </w:trPr>
@@ -10575,12 +10176,6 @@
         </w:tc>
       </w:tr>
       <w:tr>
-        <w:tblPrEx>
-          <w:tblCellMar>
-            <w:top w:w="0" w:type="dxa"/>
-            <w:bottom w:w="0" w:type="dxa"/>
-          </w:tblCellMar>
-        </w:tblPrEx>
         <w:trPr>
           <w:jc w:val="center"/>
         </w:trPr>
@@ -10713,12 +10308,6 @@
         </w:tc>
       </w:tr>
       <w:tr>
-        <w:tblPrEx>
-          <w:tblCellMar>
-            <w:top w:w="0" w:type="dxa"/>
-            <w:bottom w:w="0" w:type="dxa"/>
-          </w:tblCellMar>
-        </w:tblPrEx>
         <w:trPr>
           <w:jc w:val="center"/>
         </w:trPr>
@@ -10859,12 +10448,6 @@
         </w:tc>
       </w:tr>
       <w:tr>
-        <w:tblPrEx>
-          <w:tblCellMar>
-            <w:top w:w="0" w:type="dxa"/>
-            <w:bottom w:w="0" w:type="dxa"/>
-          </w:tblCellMar>
-        </w:tblPrEx>
         <w:trPr>
           <w:jc w:val="center"/>
         </w:trPr>
@@ -10997,12 +10580,6 @@
         </w:tc>
       </w:tr>
       <w:tr>
-        <w:tblPrEx>
-          <w:tblCellMar>
-            <w:top w:w="0" w:type="dxa"/>
-            <w:bottom w:w="0" w:type="dxa"/>
-          </w:tblCellMar>
-        </w:tblPrEx>
         <w:trPr>
           <w:jc w:val="center"/>
         </w:trPr>
@@ -11143,12 +10720,6 @@
         </w:tc>
       </w:tr>
       <w:tr>
-        <w:tblPrEx>
-          <w:tblCellMar>
-            <w:top w:w="0" w:type="dxa"/>
-            <w:bottom w:w="0" w:type="dxa"/>
-          </w:tblCellMar>
-        </w:tblPrEx>
         <w:trPr>
           <w:jc w:val="center"/>
         </w:trPr>
@@ -11281,12 +10852,6 @@
         </w:tc>
       </w:tr>
       <w:tr>
-        <w:tblPrEx>
-          <w:tblCellMar>
-            <w:top w:w="0" w:type="dxa"/>
-            <w:bottom w:w="0" w:type="dxa"/>
-          </w:tblCellMar>
-        </w:tblPrEx>
         <w:trPr>
           <w:jc w:val="center"/>
         </w:trPr>
@@ -11395,12 +10960,6 @@
         </w:tc>
       </w:tr>
       <w:tr>
-        <w:tblPrEx>
-          <w:tblCellMar>
-            <w:top w:w="0" w:type="dxa"/>
-            <w:bottom w:w="0" w:type="dxa"/>
-          </w:tblCellMar>
-        </w:tblPrEx>
         <w:trPr>
           <w:jc w:val="center"/>
         </w:trPr>
@@ -11545,10 +11104,6 @@
           <w:tblBorders>
             <w:bottom w:val="single" w:sz="6" w:space="0" w:color="auto"/>
           </w:tblBorders>
-          <w:tblCellMar>
-            <w:top w:w="0" w:type="dxa"/>
-            <w:bottom w:w="0" w:type="dxa"/>
-          </w:tblCellMar>
         </w:tblPrEx>
         <w:trPr>
           <w:jc w:val="center"/>
@@ -11739,10 +11294,21 @@
     <w:p/>
     <w:p>
       <w:r>
-        <w:t>For BAC levels closer to the threshold, there is no significant effect on recidivism for either the DUI dummy variable or the BAC level after fitting a quadratic model. The only significant independent variables in model 3 are some of the control variables. This starkly contrasts with Hansen’s findings of a significant effect of punishments on recidivism rates, as Model 3 shows that punishments associated with the 0.08 BAC level have no significant impact on recidivism rates.</w:t>
+        <w:t>For BAC levels closer to the threshold, there is no significant effect on recidivism for either the DUI dummy variable or the BAC level after fitting a quadratic model. The only significant independent</w:t>
+      </w:r>
+      <w:r>
+        <w:t xml:space="preserve"> </w:t>
+      </w:r>
+      <w:r>
+        <w:t>variables in model 3 are some of the control variables. This starkly contrasts with Hansen’s findings of a</w:t>
+      </w:r>
+      <w:r>
+        <w:t xml:space="preserve"> </w:t>
+      </w:r>
+      <w:r>
+        <w:t>significant effect of punishments on recidivism rates, as Model 3 shows that punishments associated with the 0.08 BAC level have no significant impact on recidivism rates.</w:t>
       </w:r>
     </w:p>
-    <w:p/>
     <w:p>
       <w:r>
         <w:rPr>
@@ -11752,13 +11318,13 @@
         <mc:AlternateContent>
           <mc:Choice Requires="wps">
             <w:drawing>
-              <wp:anchor distT="0" distB="0" distL="114300" distR="114300" simplePos="0" relativeHeight="251671552" behindDoc="0" locked="0" layoutInCell="1" allowOverlap="1" wp14:anchorId="451AB709" wp14:editId="3E8D2CE3">
+              <wp:anchor distT="0" distB="0" distL="114300" distR="114300" simplePos="0" relativeHeight="251671552" behindDoc="0" locked="0" layoutInCell="1" allowOverlap="1" wp14:anchorId="451AB709" wp14:editId="5C9EDBDE">
                 <wp:simplePos x="0" y="0"/>
                 <wp:positionH relativeFrom="margin">
                   <wp:align>center</wp:align>
                 </wp:positionH>
                 <wp:positionV relativeFrom="paragraph">
-                  <wp:posOffset>4091940</wp:posOffset>
+                  <wp:posOffset>3497580</wp:posOffset>
                 </wp:positionV>
                 <wp:extent cx="5570220" cy="635"/>
                 <wp:effectExtent l="0" t="0" r="0" b="0"/>
@@ -11796,14 +11362,27 @@
                             <w:r>
                               <w:t xml:space="preserve">Figure </w:t>
                             </w:r>
-                            <w:fldSimple w:instr=" SEQ Figure \* ARABIC ">
-                              <w:r>
-                                <w:rPr>
-                                  <w:noProof/>
-                                </w:rPr>
-                                <w:t>3</w:t>
-                              </w:r>
-                            </w:fldSimple>
+                            <w:r>
+                              <w:fldChar w:fldCharType="begin"/>
+                            </w:r>
+                            <w:r>
+                              <w:instrText xml:space="preserve"> SEQ Figure \* ARABIC </w:instrText>
+                            </w:r>
+                            <w:r>
+                              <w:fldChar w:fldCharType="separate"/>
+                            </w:r>
+                            <w:r>
+                              <w:rPr>
+                                <w:noProof/>
+                              </w:rPr>
+                              <w:t>3</w:t>
+                            </w:r>
+                            <w:r>
+                              <w:rPr>
+                                <w:noProof/>
+                              </w:rPr>
+                              <w:fldChar w:fldCharType="end"/>
+                            </w:r>
                             <w:r>
                               <w:t xml:space="preserve">: </w:t>
                             </w:r>
@@ -11827,7 +11406,11 @@
           </mc:Choice>
           <mc:Fallback>
             <w:pict>
-              <v:shape w14:anchorId="451AB709" id="Text Box 8" o:spid="_x0000_s1030" type="#_x0000_t202" style="position:absolute;margin-left:0;margin-top:322.2pt;width:438.6pt;height:.05pt;z-index:251671552;visibility:visible;mso-wrap-style:square;mso-wrap-distance-left:9pt;mso-wrap-distance-top:0;mso-wrap-distance-right:9pt;mso-wrap-distance-bottom:0;mso-position-horizontal:center;mso-position-horizontal-relative:margin;mso-position-vertical:absolute;mso-position-vertical-relative:text;v-text-anchor:top" o:gfxdata="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" stroked="f">
+              <v:shapetype w14:anchorId="451AB709" id="_x0000_t202" coordsize="21600,21600" o:spt="202" path="m,l,21600r21600,l21600,xe">
+                <v:stroke joinstyle="miter"/>
+                <v:path gradientshapeok="t" o:connecttype="rect"/>
+              </v:shapetype>
+              <v:shape id="Text Box 8" o:spid="_x0000_s1030" type="#_x0000_t202" style="position:absolute;margin-left:0;margin-top:275.4pt;width:438.6pt;height:.05pt;z-index:251671552;visibility:visible;mso-wrap-style:square;mso-wrap-distance-left:9pt;mso-wrap-distance-top:0;mso-wrap-distance-right:9pt;mso-wrap-distance-bottom:0;mso-position-horizontal:center;mso-position-horizontal-relative:margin;mso-position-vertical:absolute;mso-position-vertical-relative:text;v-text-anchor:top" o:gfxdata="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" stroked="f">
                 <v:textbox style="mso-fit-shape-to-text:t" inset="0,0,0,0">
                   <w:txbxContent>
                     <w:p>
@@ -11840,14 +11423,27 @@
                       <w:r>
                         <w:t xml:space="preserve">Figure </w:t>
                       </w:r>
-                      <w:fldSimple w:instr=" SEQ Figure \* ARABIC ">
-                        <w:r>
-                          <w:rPr>
-                            <w:noProof/>
-                          </w:rPr>
-                          <w:t>3</w:t>
-                        </w:r>
-                      </w:fldSimple>
+                      <w:r>
+                        <w:fldChar w:fldCharType="begin"/>
+                      </w:r>
+                      <w:r>
+                        <w:instrText xml:space="preserve"> SEQ Figure \* ARABIC </w:instrText>
+                      </w:r>
+                      <w:r>
+                        <w:fldChar w:fldCharType="separate"/>
+                      </w:r>
+                      <w:r>
+                        <w:rPr>
+                          <w:noProof/>
+                        </w:rPr>
+                        <w:t>3</w:t>
+                      </w:r>
+                      <w:r>
+                        <w:rPr>
+                          <w:noProof/>
+                        </w:rPr>
+                        <w:fldChar w:fldCharType="end"/>
+                      </w:r>
                       <w:r>
                         <w:t xml:space="preserve">: </w:t>
                       </w:r>
@@ -11868,7 +11464,7 @@
           <w:noProof/>
         </w:rPr>
         <w:drawing>
-          <wp:anchor distT="0" distB="0" distL="114300" distR="114300" simplePos="0" relativeHeight="251669504" behindDoc="0" locked="0" layoutInCell="1" allowOverlap="1" wp14:anchorId="7A641795" wp14:editId="74BDBEF9">
+          <wp:anchor distT="0" distB="0" distL="114300" distR="114300" simplePos="0" relativeHeight="251669504" behindDoc="0" locked="0" layoutInCell="1" allowOverlap="1" wp14:anchorId="7A641795" wp14:editId="6996409E">
             <wp:simplePos x="0" y="0"/>
             <wp:positionH relativeFrom="margin">
               <wp:align>center</wp:align>
@@ -11876,8 +11472,8 @@
             <wp:positionV relativeFrom="paragraph">
               <wp:posOffset>0</wp:posOffset>
             </wp:positionV>
-            <wp:extent cx="5570220" cy="4051069"/>
-            <wp:effectExtent l="0" t="0" r="0" b="6985"/>
+            <wp:extent cx="5569585" cy="3489960"/>
+            <wp:effectExtent l="0" t="0" r="0" b="0"/>
             <wp:wrapSquare wrapText="bothSides"/>
             <wp:docPr id="7" name="Picture 7"/>
             <wp:cNvGraphicFramePr>
@@ -11908,7 +11504,7 @@
                   <pic:spPr bwMode="auto">
                     <a:xfrm>
                       <a:off x="0" y="0"/>
-                      <a:ext cx="5570220" cy="4051069"/>
+                      <a:ext cx="5569585" cy="3489960"/>
                     </a:xfrm>
                     <a:prstGeom prst="rect">
                       <a:avLst/>
@@ -11921,6 +11517,9 @@
                 </pic:pic>
               </a:graphicData>
             </a:graphic>
+            <wp14:sizeRelV relativeFrom="margin">
+              <wp14:pctHeight>0</wp14:pctHeight>
+            </wp14:sizeRelV>
           </wp:anchor>
         </w:drawing>
       </w:r>
@@ -11934,6 +11533,44 @@
       </w:r>
       <w:r>
         <w:t>ely they are to repeat offend.</w:t>
+      </w:r>
+    </w:p>
+    <w:p>
+      <w:pPr>
+        <w:rPr>
+          <w:b/>
+          <w:bCs/>
+        </w:rPr>
+      </w:pPr>
+      <w:r>
+        <w:rPr>
+          <w:b/>
+          <w:bCs/>
+        </w:rPr>
+        <w:t>Conclusion</w:t>
+      </w:r>
+    </w:p>
+    <w:p>
+      <w:r>
+        <w:t>This replicati</w:t>
+      </w:r>
+      <w:r>
+        <w:t xml:space="preserve">on of Hansen’s does support his findings, albeit with weaker evidence in favor of his conclusions. In his project he found that all of the controls were covariate balanced, but in this replication we found that some were unbalanced. More importantly, the regression discontinuity models in this replication are mixed on </w:t>
+      </w:r>
+      <w:r>
+        <w:t>whether</w:t>
+      </w:r>
+      <w:r>
+        <w:t xml:space="preserve"> harsher punishments are significantly correlated with recidivism rates for drunk driving. Using the linear models that Hansen used gives significant coefficients for the DUI threshold BAC, but fitting the quadratic form of BAC level onto recidivism completely removes the </w:t>
+      </w:r>
+      <w:r>
+        <w:t xml:space="preserve">statistical </w:t>
+      </w:r>
+      <w:r>
+        <w:t>significance of the threshold</w:t>
+      </w:r>
+      <w:r>
+        <w:t>. Overall, it seems that simple regression discontinuity models show that punishments are correlated with a sharp decrease in recidivism, but more complex models like quadratic fits do not show this correlation.</w:t>
       </w:r>
       <w:bookmarkStart w:id="0" w:name="_GoBack"/>
       <w:bookmarkEnd w:id="0"/>
@@ -12071,6 +11708,7 @@
     <w:lsdException w:name="HTML Sample" w:semiHidden="1" w:unhideWhenUsed="1"/>
     <w:lsdException w:name="HTML Typewriter" w:semiHidden="1" w:unhideWhenUsed="1"/>
     <w:lsdException w:name="HTML Variable" w:semiHidden="1" w:unhideWhenUsed="1"/>
+    <w:lsdException w:name="Normal Table" w:semiHidden="1" w:unhideWhenUsed="1"/>
     <w:lsdException w:name="annotation subject" w:semiHidden="1" w:unhideWhenUsed="1"/>
     <w:lsdException w:name="No List" w:semiHidden="1" w:unhideWhenUsed="1"/>
     <w:lsdException w:name="Outline List 1" w:semiHidden="1" w:unhideWhenUsed="1"/>
@@ -12116,9 +11754,11 @@
     <w:lsdException w:name="Table Subtle 1" w:semiHidden="1" w:unhideWhenUsed="1"/>
     <w:lsdException w:name="Table Subtle 2" w:semiHidden="1" w:unhideWhenUsed="1"/>
     <w:lsdException w:name="Table Web 1" w:semiHidden="1" w:unhideWhenUsed="1"/>
+    <w:lsdException w:name="Table Web 2" w:semiHidden="1" w:unhideWhenUsed="1"/>
     <w:lsdException w:name="Table Web 3" w:semiHidden="1" w:unhideWhenUsed="1"/>
     <w:lsdException w:name="Balloon Text" w:semiHidden="1" w:unhideWhenUsed="1"/>
     <w:lsdException w:name="Table Grid" w:uiPriority="39"/>
+    <w:lsdException w:name="Table Theme" w:semiHidden="1" w:unhideWhenUsed="1"/>
     <w:lsdException w:name="Placeholder Text" w:semiHidden="1"/>
     <w:lsdException w:name="No Spacing" w:uiPriority="1" w:qFormat="1"/>
     <w:lsdException w:name="Light Shading" w:uiPriority="60"/>

</xml_diff>